<commit_message>
Update NewEng All glyphs for font support.docx
</commit_message>
<xml_diff>
--- a/Other files/NewEng All glyphs for font support.docx
+++ b/Other files/NewEng All glyphs for font support.docx
@@ -4,20 +4,21 @@
   <w:body>
     <w:p>
       <w:pPr>
-        <w:spacing w:before="120" w:after="80"/>
-        <w:rPr>
-          <w:noProof/>
-          <w:sz w:val="32"/>
-          <w:szCs w:val="32"/>
-        </w:rPr>
+        <w:pStyle w:val="Title"/>
       </w:pPr>
-      <w:r>
-        <w:rPr>
-          <w:noProof/>
-          <w:sz w:val="32"/>
-          <w:szCs w:val="32"/>
-        </w:rPr>
-        <w:t>Diacritics order:</w:t>
+      <w:proofErr w:type="spellStart"/>
+      <w:r>
+        <w:t>NewEng</w:t>
+      </w:r>
+      <w:proofErr w:type="spellEnd"/>
+      <w:r>
+        <w:t xml:space="preserve">: All Glyphs for </w:t>
+      </w:r>
+      <w:r>
+        <w:t xml:space="preserve">Full </w:t>
+      </w:r>
+      <w:r>
+        <w:t xml:space="preserve">Font Support </w:t>
       </w:r>
     </w:p>
     <w:p>
@@ -25,153 +26,13 @@
         <w:spacing w:before="120" w:after="80"/>
         <w:rPr>
           <w:noProof/>
-          <w:sz w:val="40"/>
-          <w:szCs w:val="40"/>
         </w:rPr>
       </w:pPr>
       <w:r>
         <w:rPr>
           <w:noProof/>
-          <w:sz w:val="40"/>
-          <w:szCs w:val="40"/>
         </w:rPr>
-        <w:t xml:space="preserve">x x̄ x̆ ẋ x̊ x̂ x̌ ẍ </w:t>
-      </w:r>
-      <w:r>
-        <w:rPr>
-          <w:noProof/>
-          <w:sz w:val="40"/>
-          <w:szCs w:val="40"/>
-        </w:rPr>
-        <w:t>x</w:t>
-      </w:r>
-      <w:r>
-        <w:rPr>
-          <w:noProof/>
-          <w:sz w:val="40"/>
-          <w:szCs w:val="40"/>
-        </w:rPr>
-        <w:t>́</w:t>
-      </w:r>
-      <w:r>
-        <w:rPr>
-          <w:noProof/>
-          <w:sz w:val="40"/>
-          <w:szCs w:val="40"/>
-        </w:rPr>
-        <w:t xml:space="preserve"> x̄</w:t>
-      </w:r>
-      <w:r>
-        <w:rPr>
-          <w:noProof/>
-          <w:sz w:val="40"/>
-          <w:szCs w:val="40"/>
-        </w:rPr>
-        <w:t>́</w:t>
-      </w:r>
-      <w:r>
-        <w:rPr>
-          <w:noProof/>
-          <w:sz w:val="40"/>
-          <w:szCs w:val="40"/>
-        </w:rPr>
-        <w:t xml:space="preserve"> x̆</w:t>
-      </w:r>
-      <w:r>
-        <w:rPr>
-          <w:noProof/>
-          <w:sz w:val="40"/>
-          <w:szCs w:val="40"/>
-        </w:rPr>
-        <w:t>́</w:t>
-      </w:r>
-      <w:r>
-        <w:rPr>
-          <w:noProof/>
-          <w:sz w:val="40"/>
-          <w:szCs w:val="40"/>
-        </w:rPr>
-        <w:t xml:space="preserve"> ẋ</w:t>
-      </w:r>
-      <w:r>
-        <w:rPr>
-          <w:noProof/>
-          <w:sz w:val="40"/>
-          <w:szCs w:val="40"/>
-        </w:rPr>
-        <w:t>́</w:t>
-      </w:r>
-      <w:r>
-        <w:rPr>
-          <w:noProof/>
-          <w:sz w:val="40"/>
-          <w:szCs w:val="40"/>
-        </w:rPr>
-        <w:t xml:space="preserve"> x̊</w:t>
-      </w:r>
-      <w:r>
-        <w:rPr>
-          <w:noProof/>
-          <w:sz w:val="40"/>
-          <w:szCs w:val="40"/>
-        </w:rPr>
-        <w:t>́</w:t>
-      </w:r>
-      <w:r>
-        <w:rPr>
-          <w:noProof/>
-          <w:sz w:val="40"/>
-          <w:szCs w:val="40"/>
-        </w:rPr>
-        <w:t xml:space="preserve"> x̂</w:t>
-      </w:r>
-      <w:r>
-        <w:rPr>
-          <w:noProof/>
-          <w:sz w:val="40"/>
-          <w:szCs w:val="40"/>
-        </w:rPr>
-        <w:t>́</w:t>
-      </w:r>
-      <w:r>
-        <w:rPr>
-          <w:noProof/>
-          <w:sz w:val="40"/>
-          <w:szCs w:val="40"/>
-        </w:rPr>
-        <w:t xml:space="preserve"> x̌</w:t>
-      </w:r>
-      <w:r>
-        <w:rPr>
-          <w:noProof/>
-          <w:sz w:val="40"/>
-          <w:szCs w:val="40"/>
-        </w:rPr>
-        <w:t>́</w:t>
-      </w:r>
-      <w:r>
-        <w:rPr>
-          <w:noProof/>
-          <w:sz w:val="40"/>
-          <w:szCs w:val="40"/>
-        </w:rPr>
-        <w:t xml:space="preserve"> ẍ</w:t>
-      </w:r>
-      <w:r>
-        <w:rPr>
-          <w:noProof/>
-          <w:sz w:val="40"/>
-          <w:szCs w:val="40"/>
-        </w:rPr>
-        <w:t>́</w:t>
-      </w:r>
-      <w:r>
-        <w:rPr>
-          <w:noProof/>
-          <w:sz w:val="40"/>
-          <w:szCs w:val="40"/>
-        </w:rPr>
-        <w:t xml:space="preserve"> </w:t>
+        <w:t>Diacritics order:</w:t>
       </w:r>
     </w:p>
     <w:p>
@@ -183,6 +44,61 @@
           <w:szCs w:val="32"/>
         </w:rPr>
       </w:pPr>
+      <w:r>
+        <w:rPr>
+          <w:noProof/>
+          <w:sz w:val="32"/>
+          <w:szCs w:val="32"/>
+        </w:rPr>
+        <w:t xml:space="preserve">x x̄ x̆ ẋ x̊ x̂ x̌ ẍ x́ x̄́ x̆́ ẋ́ x̊́ x̂́ x̌́ ẍ́ </w:t>
+      </w:r>
+    </w:p>
+    <w:p>
+      <w:pPr>
+        <w:spacing w:before="120" w:after="80"/>
+        <w:rPr>
+          <w:noProof/>
+          <w:sz w:val="32"/>
+          <w:szCs w:val="32"/>
+        </w:rPr>
+      </w:pPr>
+    </w:p>
+    <w:p>
+      <w:pPr>
+        <w:pStyle w:val="Heading1"/>
+        <w:rPr>
+          <w:noProof/>
+        </w:rPr>
+      </w:pPr>
+      <w:r>
+        <w:rPr>
+          <w:noProof/>
+        </w:rPr>
+        <w:t xml:space="preserve">All the glyphs </w:t>
+      </w:r>
+    </w:p>
+    <w:p>
+      <w:r>
+        <w:t xml:space="preserve">There are 312 distinct glyphs in use in the </w:t>
+      </w:r>
+      <w:proofErr w:type="spellStart"/>
+      <w:r>
+        <w:t>NewEng</w:t>
+      </w:r>
+      <w:proofErr w:type="spellEnd"/>
+      <w:r>
+        <w:t xml:space="preserve"> Alphabet. </w:t>
+      </w:r>
+    </w:p>
+    <w:p>
+      <w:r>
+        <w:t xml:space="preserve">This includes all the functional vowels with diacritics, all of them with the stress marker, and 16 consonants with diacritics in uppercase and lowercase. </w:t>
+      </w:r>
+    </w:p>
+    <w:p>
+      <w:r>
+        <w:t>All letters below are fully decomposed (NFD).</w:t>
+      </w:r>
     </w:p>
     <w:tbl>
       <w:tblPr>
@@ -955,7 +871,37 @@
         <w:rPr>
           <w:noProof/>
         </w:rPr>
-        <w:t xml:space="preserve">Unique chars </w:t>
+        <w:t>Unique char</w:t>
+      </w:r>
+      <w:r>
+        <w:rPr>
+          <w:noProof/>
+        </w:rPr>
+        <w:t>aracter</w:t>
+      </w:r>
+      <w:r>
+        <w:rPr>
+          <w:noProof/>
+        </w:rPr>
+        <w:t xml:space="preserve">s </w:t>
+      </w:r>
+    </w:p>
+    <w:p>
+      <w:r>
+        <w:t xml:space="preserve">There are 91 unique glyphs used in the </w:t>
+      </w:r>
+      <w:proofErr w:type="spellStart"/>
+      <w:r>
+        <w:t>NewEng</w:t>
+      </w:r>
+      <w:proofErr w:type="spellEnd"/>
+      <w:r>
+        <w:t xml:space="preserve"> Alphabet. </w:t>
+      </w:r>
+    </w:p>
+    <w:p>
+      <w:r>
+        <w:t xml:space="preserve">This includes 41 uppercase and lowercase letters and 9 diacritics. </w:t>
       </w:r>
     </w:p>
     <w:tbl>
@@ -1006,6 +952,7 @@
                 <w:sz w:val="32"/>
                 <w:szCs w:val="32"/>
               </w:rPr>
+              <w:lastRenderedPageBreak/>
               <w:t>B</w:t>
             </w:r>
             <w:r>
@@ -1071,6 +1018,7 @@
                 <w:sz w:val="32"/>
                 <w:szCs w:val="32"/>
               </w:rPr>
+              <w:lastRenderedPageBreak/>
               <w:t>a æ e i o œ u ȣ w ꝏ y</w:t>
             </w:r>
           </w:p>
@@ -1089,6 +1037,7 @@
                 <w:sz w:val="32"/>
                 <w:szCs w:val="32"/>
               </w:rPr>
+              <w:lastRenderedPageBreak/>
               <w:t xml:space="preserve">b </w:t>
             </w:r>
             <w:r>
@@ -1156,15 +1105,16 @@
                 <w:sz w:val="32"/>
                 <w:szCs w:val="32"/>
               </w:rPr>
-              <w:t xml:space="preserve">  ́   ̄   ̆   ̇   ̊   ̂   ̌   ̈</w:t>
-            </w:r>
-            <w:r>
-              <w:rPr>
-                <w:noProof/>
-                <w:sz w:val="32"/>
-                <w:szCs w:val="32"/>
-              </w:rPr>
-              <w:t xml:space="preserve"> </w:t>
+              <w:lastRenderedPageBreak/>
+              <w:t xml:space="preserve">  ́   ̄   ̆   ̇   ̊   ̂   ̌   ̈ </w:t>
+            </w:r>
+            <w:r>
+              <w:rPr>
+                <w:noProof/>
+                <w:sz w:val="32"/>
+                <w:szCs w:val="32"/>
+              </w:rPr>
+              <w:t xml:space="preserve">  ̀ </w:t>
             </w:r>
           </w:p>
         </w:tc>
@@ -1195,6 +1145,1148 @@
         </w:rPr>
       </w:pPr>
     </w:p>
+    <w:p>
+      <w:pPr>
+        <w:pStyle w:val="Heading1"/>
+        <w:rPr>
+          <w:noProof/>
+        </w:rPr>
+      </w:pPr>
+      <w:r>
+        <w:rPr>
+          <w:noProof/>
+        </w:rPr>
+        <w:t xml:space="preserve">Composed glyphs </w:t>
+      </w:r>
+    </w:p>
+    <w:p>
+      <w:r>
+        <w:t xml:space="preserve">These glyphs </w:t>
+      </w:r>
+      <w:r>
+        <w:t>are precomposed in Unicode</w:t>
+      </w:r>
+      <w:r>
+        <w:t xml:space="preserve"> (NFC): </w:t>
+      </w:r>
+      <w:r>
+        <w:t>each symbol here is one point in Unicode.</w:t>
+      </w:r>
+    </w:p>
+    <w:p>
+      <w:r>
+        <w:t xml:space="preserve">There are </w:t>
+      </w:r>
+      <w:r>
+        <w:t>104</w:t>
+      </w:r>
+      <w:r>
+        <w:rPr>
+          <w:vertAlign w:val="subscript"/>
+        </w:rPr>
+        <w:t>d</w:t>
+      </w:r>
+      <w:r>
+        <w:t xml:space="preserve"> precomposed glyphs here.</w:t>
+      </w:r>
+    </w:p>
+    <w:tbl>
+      <w:tblPr>
+        <w:tblStyle w:val="TableGrid"/>
+        <w:tblW w:w="5000" w:type="pct"/>
+        <w:tblLook w:val="04A0" w:firstRow="1" w:lastRow="0" w:firstColumn="1" w:lastColumn="0" w:noHBand="0" w:noVBand="1"/>
+      </w:tblPr>
+      <w:tblGrid>
+        <w:gridCol w:w="5228"/>
+        <w:gridCol w:w="5228"/>
+      </w:tblGrid>
+      <w:tr>
+        <w:tc>
+          <w:tcPr>
+            <w:tcW w:w="2500" w:type="pct"/>
+          </w:tcPr>
+          <w:p>
+            <w:pPr>
+              <w:spacing w:before="120" w:after="80"/>
+              <w:rPr>
+                <w:noProof/>
+                <w:sz w:val="32"/>
+                <w:szCs w:val="32"/>
+              </w:rPr>
+            </w:pPr>
+            <w:r>
+              <w:rPr>
+                <w:noProof/>
+                <w:sz w:val="32"/>
+                <w:szCs w:val="32"/>
+              </w:rPr>
+              <w:t xml:space="preserve">Ā Ă Ȧ Å Â Ǎ Á Ắ Ǻ Ấ </w:t>
+            </w:r>
+          </w:p>
+          <w:p>
+            <w:pPr>
+              <w:spacing w:before="120" w:after="80"/>
+              <w:rPr>
+                <w:noProof/>
+                <w:sz w:val="32"/>
+                <w:szCs w:val="32"/>
+              </w:rPr>
+            </w:pPr>
+            <w:r>
+              <w:rPr>
+                <w:noProof/>
+                <w:sz w:val="32"/>
+                <w:szCs w:val="32"/>
+              </w:rPr>
+              <w:t>Ǽ</w:t>
+            </w:r>
+            <w:r>
+              <w:rPr>
+                <w:noProof/>
+                <w:sz w:val="32"/>
+                <w:szCs w:val="32"/>
+              </w:rPr>
+              <w:t xml:space="preserve"> </w:t>
+            </w:r>
+          </w:p>
+          <w:p>
+            <w:pPr>
+              <w:spacing w:before="120" w:after="80"/>
+              <w:rPr>
+                <w:noProof/>
+                <w:sz w:val="32"/>
+                <w:szCs w:val="32"/>
+              </w:rPr>
+            </w:pPr>
+            <w:r>
+              <w:rPr>
+                <w:noProof/>
+                <w:sz w:val="32"/>
+                <w:szCs w:val="32"/>
+              </w:rPr>
+              <w:t>Ē Ĕ</w:t>
+            </w:r>
+            <w:r>
+              <w:rPr>
+                <w:noProof/>
+                <w:sz w:val="32"/>
+                <w:szCs w:val="32"/>
+              </w:rPr>
+              <w:t xml:space="preserve"> </w:t>
+            </w:r>
+            <w:r>
+              <w:rPr>
+                <w:noProof/>
+                <w:sz w:val="32"/>
+                <w:szCs w:val="32"/>
+              </w:rPr>
+              <w:t>Ė Ê Ě Ë É Ḗ Ế</w:t>
+            </w:r>
+          </w:p>
+          <w:p>
+            <w:pPr>
+              <w:spacing w:before="120" w:after="80"/>
+              <w:rPr>
+                <w:noProof/>
+                <w:sz w:val="32"/>
+                <w:szCs w:val="32"/>
+              </w:rPr>
+            </w:pPr>
+            <w:r>
+              <w:rPr>
+                <w:noProof/>
+                <w:sz w:val="32"/>
+                <w:szCs w:val="32"/>
+              </w:rPr>
+              <w:t>Ī Ï Ǐ Í Ḯ</w:t>
+            </w:r>
+          </w:p>
+          <w:p>
+            <w:pPr>
+              <w:spacing w:before="120" w:after="80"/>
+              <w:rPr>
+                <w:noProof/>
+                <w:sz w:val="32"/>
+                <w:szCs w:val="32"/>
+              </w:rPr>
+            </w:pPr>
+            <w:r>
+              <w:rPr>
+                <w:noProof/>
+                <w:sz w:val="32"/>
+                <w:szCs w:val="32"/>
+              </w:rPr>
+              <w:t>Ō Ŏ Ȯ Ô Ǒ Ö Ó Ṓ Ố</w:t>
+            </w:r>
+          </w:p>
+          <w:p>
+            <w:pPr>
+              <w:spacing w:before="120" w:after="80"/>
+              <w:rPr>
+                <w:noProof/>
+                <w:sz w:val="32"/>
+                <w:szCs w:val="32"/>
+              </w:rPr>
+            </w:pPr>
+            <w:r>
+              <w:rPr>
+                <w:noProof/>
+                <w:sz w:val="32"/>
+                <w:szCs w:val="32"/>
+              </w:rPr>
+              <w:t>Ū Ŭ Û Ǔ Ü Ú Ǘ</w:t>
+            </w:r>
+          </w:p>
+          <w:p>
+            <w:pPr>
+              <w:spacing w:before="120" w:after="80"/>
+              <w:rPr>
+                <w:noProof/>
+                <w:sz w:val="32"/>
+                <w:szCs w:val="32"/>
+              </w:rPr>
+            </w:pPr>
+            <w:r>
+              <w:rPr>
+                <w:noProof/>
+                <w:sz w:val="32"/>
+                <w:szCs w:val="32"/>
+              </w:rPr>
+              <w:t>Ẃ</w:t>
+            </w:r>
+          </w:p>
+          <w:p>
+            <w:pPr>
+              <w:spacing w:before="120" w:after="80"/>
+              <w:rPr>
+                <w:noProof/>
+                <w:sz w:val="32"/>
+                <w:szCs w:val="32"/>
+              </w:rPr>
+            </w:pPr>
+            <w:r>
+              <w:rPr>
+                <w:noProof/>
+                <w:sz w:val="32"/>
+                <w:szCs w:val="32"/>
+              </w:rPr>
+              <w:t>Ȳ Ẏ Ÿ Ý</w:t>
+            </w:r>
+          </w:p>
+        </w:tc>
+        <w:tc>
+          <w:tcPr>
+            <w:tcW w:w="2500" w:type="pct"/>
+          </w:tcPr>
+          <w:p>
+            <w:pPr>
+              <w:spacing w:before="120" w:after="80"/>
+              <w:rPr>
+                <w:noProof/>
+                <w:sz w:val="32"/>
+                <w:szCs w:val="32"/>
+              </w:rPr>
+            </w:pPr>
+            <w:r>
+              <w:rPr>
+                <w:noProof/>
+                <w:sz w:val="32"/>
+                <w:szCs w:val="32"/>
+              </w:rPr>
+              <w:t>ā ă ȧ å â ǎ á ắ ǻ ấ</w:t>
+            </w:r>
+          </w:p>
+          <w:p>
+            <w:pPr>
+              <w:spacing w:before="120" w:after="80"/>
+              <w:rPr>
+                <w:noProof/>
+                <w:sz w:val="32"/>
+                <w:szCs w:val="32"/>
+              </w:rPr>
+            </w:pPr>
+            <w:r>
+              <w:rPr>
+                <w:noProof/>
+                <w:sz w:val="32"/>
+                <w:szCs w:val="32"/>
+              </w:rPr>
+              <w:t>ǽ</w:t>
+            </w:r>
+          </w:p>
+          <w:p>
+            <w:pPr>
+              <w:spacing w:before="120" w:after="80"/>
+              <w:rPr>
+                <w:noProof/>
+                <w:sz w:val="32"/>
+                <w:szCs w:val="32"/>
+              </w:rPr>
+            </w:pPr>
+            <w:r>
+              <w:rPr>
+                <w:noProof/>
+                <w:sz w:val="32"/>
+                <w:szCs w:val="32"/>
+              </w:rPr>
+              <w:t>ē ĕ ė ê ě ë é ḗ ế</w:t>
+            </w:r>
+            <w:r>
+              <w:rPr>
+                <w:noProof/>
+                <w:sz w:val="32"/>
+                <w:szCs w:val="32"/>
+              </w:rPr>
+              <w:t xml:space="preserve"> </w:t>
+            </w:r>
+          </w:p>
+          <w:p>
+            <w:pPr>
+              <w:spacing w:before="120" w:after="80"/>
+              <w:rPr>
+                <w:noProof/>
+                <w:sz w:val="32"/>
+                <w:szCs w:val="32"/>
+              </w:rPr>
+            </w:pPr>
+            <w:r>
+              <w:rPr>
+                <w:noProof/>
+                <w:sz w:val="32"/>
+                <w:szCs w:val="32"/>
+              </w:rPr>
+              <w:t xml:space="preserve">ī ï ǐ í ḯ </w:t>
+            </w:r>
+          </w:p>
+          <w:p>
+            <w:pPr>
+              <w:spacing w:before="120" w:after="80"/>
+              <w:rPr>
+                <w:noProof/>
+                <w:sz w:val="32"/>
+                <w:szCs w:val="32"/>
+              </w:rPr>
+            </w:pPr>
+            <w:r>
+              <w:rPr>
+                <w:noProof/>
+                <w:sz w:val="32"/>
+                <w:szCs w:val="32"/>
+              </w:rPr>
+              <w:t>ō ŏ ȯ ô ǒ ö ó ṓ ố</w:t>
+            </w:r>
+          </w:p>
+          <w:p>
+            <w:pPr>
+              <w:spacing w:before="120" w:after="80"/>
+              <w:rPr>
+                <w:noProof/>
+                <w:sz w:val="32"/>
+                <w:szCs w:val="32"/>
+              </w:rPr>
+            </w:pPr>
+            <w:r>
+              <w:rPr>
+                <w:noProof/>
+                <w:sz w:val="32"/>
+                <w:szCs w:val="32"/>
+              </w:rPr>
+              <w:t>ū ŭ û ǔ ü ú ǘ</w:t>
+            </w:r>
+          </w:p>
+          <w:p>
+            <w:pPr>
+              <w:spacing w:before="120" w:after="80"/>
+              <w:rPr>
+                <w:noProof/>
+                <w:sz w:val="32"/>
+                <w:szCs w:val="32"/>
+              </w:rPr>
+            </w:pPr>
+            <w:r>
+              <w:rPr>
+                <w:noProof/>
+                <w:sz w:val="32"/>
+                <w:szCs w:val="32"/>
+              </w:rPr>
+              <w:t>ẃ</w:t>
+            </w:r>
+          </w:p>
+          <w:p>
+            <w:pPr>
+              <w:spacing w:before="120" w:after="80"/>
+              <w:rPr>
+                <w:noProof/>
+                <w:sz w:val="40"/>
+                <w:szCs w:val="40"/>
+              </w:rPr>
+            </w:pPr>
+            <w:r>
+              <w:rPr>
+                <w:noProof/>
+                <w:sz w:val="32"/>
+                <w:szCs w:val="32"/>
+              </w:rPr>
+              <w:t>ȳ ẏ ÿ ý</w:t>
+            </w:r>
+          </w:p>
+        </w:tc>
+      </w:tr>
+      <w:tr>
+        <w:tc>
+          <w:tcPr>
+            <w:tcW w:w="2500" w:type="pct"/>
+          </w:tcPr>
+          <w:p>
+            <w:pPr>
+              <w:spacing w:before="120" w:after="80"/>
+              <w:rPr>
+                <w:noProof/>
+                <w:sz w:val="32"/>
+                <w:szCs w:val="32"/>
+              </w:rPr>
+            </w:pPr>
+            <w:r>
+              <w:rPr>
+                <w:noProof/>
+                <w:sz w:val="32"/>
+                <w:szCs w:val="32"/>
+              </w:rPr>
+              <w:t>Ǧ Ň Š Ť Ẍ Ž</w:t>
+            </w:r>
+          </w:p>
+        </w:tc>
+        <w:tc>
+          <w:tcPr>
+            <w:tcW w:w="2500" w:type="pct"/>
+          </w:tcPr>
+          <w:p>
+            <w:pPr>
+              <w:spacing w:before="120" w:after="80"/>
+              <w:rPr>
+                <w:noProof/>
+                <w:sz w:val="40"/>
+                <w:szCs w:val="40"/>
+              </w:rPr>
+            </w:pPr>
+            <w:r>
+              <w:rPr>
+                <w:noProof/>
+                <w:sz w:val="32"/>
+                <w:szCs w:val="32"/>
+              </w:rPr>
+              <w:t>ǧ</w:t>
+            </w:r>
+            <w:r>
+              <w:rPr>
+                <w:noProof/>
+                <w:sz w:val="32"/>
+                <w:szCs w:val="32"/>
+              </w:rPr>
+              <w:t xml:space="preserve"> </w:t>
+            </w:r>
+            <w:r>
+              <w:rPr>
+                <w:noProof/>
+                <w:sz w:val="32"/>
+                <w:szCs w:val="32"/>
+              </w:rPr>
+              <w:t>ň</w:t>
+            </w:r>
+            <w:r>
+              <w:rPr>
+                <w:noProof/>
+                <w:sz w:val="32"/>
+                <w:szCs w:val="32"/>
+              </w:rPr>
+              <w:t xml:space="preserve"> </w:t>
+            </w:r>
+            <w:r>
+              <w:rPr>
+                <w:noProof/>
+                <w:sz w:val="32"/>
+                <w:szCs w:val="32"/>
+              </w:rPr>
+              <w:t>š</w:t>
+            </w:r>
+            <w:r>
+              <w:rPr>
+                <w:noProof/>
+                <w:sz w:val="32"/>
+                <w:szCs w:val="32"/>
+              </w:rPr>
+              <w:t xml:space="preserve"> </w:t>
+            </w:r>
+            <w:r>
+              <w:rPr>
+                <w:noProof/>
+                <w:sz w:val="32"/>
+                <w:szCs w:val="32"/>
+              </w:rPr>
+              <w:t>ť</w:t>
+            </w:r>
+            <w:r>
+              <w:rPr>
+                <w:noProof/>
+                <w:sz w:val="32"/>
+                <w:szCs w:val="32"/>
+              </w:rPr>
+              <w:t xml:space="preserve"> </w:t>
+            </w:r>
+            <w:r>
+              <w:rPr>
+                <w:noProof/>
+                <w:sz w:val="32"/>
+                <w:szCs w:val="32"/>
+              </w:rPr>
+              <w:t>ẍ</w:t>
+            </w:r>
+            <w:r>
+              <w:rPr>
+                <w:noProof/>
+                <w:sz w:val="32"/>
+                <w:szCs w:val="32"/>
+              </w:rPr>
+              <w:t xml:space="preserve"> </w:t>
+            </w:r>
+            <w:r>
+              <w:rPr>
+                <w:noProof/>
+                <w:sz w:val="32"/>
+                <w:szCs w:val="32"/>
+              </w:rPr>
+              <w:t>ž</w:t>
+            </w:r>
+          </w:p>
+        </w:tc>
+      </w:tr>
+    </w:tbl>
+    <w:p>
+      <w:pPr>
+        <w:spacing w:before="120" w:after="80"/>
+        <w:rPr>
+          <w:noProof/>
+          <w:sz w:val="32"/>
+          <w:szCs w:val="32"/>
+        </w:rPr>
+      </w:pPr>
+    </w:p>
+    <w:p>
+      <w:pPr>
+        <w:pStyle w:val="Heading1"/>
+        <w:rPr>
+          <w:noProof/>
+        </w:rPr>
+      </w:pPr>
+      <w:r>
+        <w:rPr>
+          <w:noProof/>
+        </w:rPr>
+        <w:t>Unc</w:t>
+      </w:r>
+      <w:r>
+        <w:rPr>
+          <w:noProof/>
+        </w:rPr>
+        <w:t xml:space="preserve">omposed glyphs </w:t>
+      </w:r>
+    </w:p>
+    <w:p>
+      <w:r>
+        <w:t xml:space="preserve">These </w:t>
+      </w:r>
+      <w:r>
+        <w:t xml:space="preserve">letters </w:t>
+      </w:r>
+      <w:r>
+        <w:t xml:space="preserve">are </w:t>
+      </w:r>
+      <w:r>
+        <w:t>not available as pre</w:t>
+      </w:r>
+      <w:r>
+        <w:t xml:space="preserve">composed </w:t>
+      </w:r>
+      <w:r>
+        <w:t xml:space="preserve">glyphs </w:t>
+      </w:r>
+      <w:r>
+        <w:t xml:space="preserve">in Unicode. </w:t>
+      </w:r>
+      <w:r>
+        <w:t xml:space="preserve">That means that each symbol here is a combination of 2 or 3 Unicode points. These must be supported with font-based features. </w:t>
+      </w:r>
+      <w:r>
+        <w:t xml:space="preserve">The best method </w:t>
+      </w:r>
+      <w:r>
+        <w:t xml:space="preserve">is via anchor points, </w:t>
+      </w:r>
+      <w:r>
+        <w:t xml:space="preserve">but </w:t>
+      </w:r>
+      <w:r>
+        <w:t xml:space="preserve">this is </w:t>
+      </w:r>
+      <w:r>
+        <w:t xml:space="preserve">often </w:t>
+      </w:r>
+      <w:r>
+        <w:t>complex and unpredictable</w:t>
+      </w:r>
+      <w:r>
+        <w:t xml:space="preserve"> – especially with stacked diacritics (anchors upon anchors!)</w:t>
+      </w:r>
+      <w:r>
+        <w:t xml:space="preserve">. </w:t>
+      </w:r>
+    </w:p>
+    <w:p>
+      <w:r>
+        <w:t xml:space="preserve">The second </w:t>
+      </w:r>
+      <w:r>
+        <w:t xml:space="preserve">and simpler </w:t>
+      </w:r>
+      <w:r>
+        <w:t xml:space="preserve">method is via glyph ligatures, which allows custom design of each letter. </w:t>
+      </w:r>
+      <w:r>
+        <w:t xml:space="preserve">Overall, ligature glyphs are the safer option anyway: with ligature glyph points defined, a font editing app can auto-generate ligature glyphs by combining the referenced glyphs. With anchor points defined, the auto-generation should position the combined glyphs correctly. So, generating ligature glyphs will be sped up by creating anchor points anyway, and the end result is that you have a font with both the anchor points and the “ligature” </w:t>
+      </w:r>
+      <w:proofErr w:type="spellStart"/>
+      <w:r>
+        <w:t>precombined</w:t>
+      </w:r>
+      <w:proofErr w:type="spellEnd"/>
+      <w:r>
+        <w:t xml:space="preserve"> glyphs. </w:t>
+      </w:r>
+    </w:p>
+    <w:p>
+      <w:r>
+        <w:t xml:space="preserve">There are 134 letters here that are candidates for ligature glyphs. </w:t>
+      </w:r>
+    </w:p>
+    <w:tbl>
+      <w:tblPr>
+        <w:tblStyle w:val="TableGrid"/>
+        <w:tblW w:w="5000" w:type="pct"/>
+        <w:tblLook w:val="04A0" w:firstRow="1" w:lastRow="0" w:firstColumn="1" w:lastColumn="0" w:noHBand="0" w:noVBand="1"/>
+      </w:tblPr>
+      <w:tblGrid>
+        <w:gridCol w:w="5228"/>
+        <w:gridCol w:w="5228"/>
+      </w:tblGrid>
+      <w:tr>
+        <w:tc>
+          <w:tcPr>
+            <w:tcW w:w="2500" w:type="pct"/>
+          </w:tcPr>
+          <w:p>
+            <w:pPr>
+              <w:spacing w:before="120" w:after="80"/>
+              <w:rPr>
+                <w:noProof/>
+                <w:sz w:val="32"/>
+                <w:szCs w:val="32"/>
+              </w:rPr>
+            </w:pPr>
+            <w:r>
+              <w:rPr>
+                <w:noProof/>
+                <w:sz w:val="32"/>
+                <w:szCs w:val="32"/>
+              </w:rPr>
+              <w:t>Ā́ Ȧ́ Ǎ́</w:t>
+            </w:r>
+          </w:p>
+          <w:p>
+            <w:pPr>
+              <w:spacing w:before="120" w:after="80"/>
+              <w:rPr>
+                <w:noProof/>
+                <w:sz w:val="32"/>
+                <w:szCs w:val="32"/>
+              </w:rPr>
+            </w:pPr>
+            <w:r>
+              <w:rPr>
+                <w:noProof/>
+                <w:sz w:val="32"/>
+                <w:szCs w:val="32"/>
+              </w:rPr>
+              <w:lastRenderedPageBreak/>
+              <w:t>Æ̇ Æ̇́</w:t>
+            </w:r>
+          </w:p>
+          <w:p>
+            <w:pPr>
+              <w:spacing w:before="120" w:after="80"/>
+              <w:rPr>
+                <w:noProof/>
+                <w:sz w:val="32"/>
+                <w:szCs w:val="32"/>
+              </w:rPr>
+            </w:pPr>
+            <w:r>
+              <w:rPr>
+                <w:noProof/>
+                <w:sz w:val="32"/>
+                <w:szCs w:val="32"/>
+              </w:rPr>
+              <w:t>E̊ Ĕ́ Ė́ E̊́ Ě́ Ë́</w:t>
+            </w:r>
+          </w:p>
+          <w:p>
+            <w:pPr>
+              <w:spacing w:before="120" w:after="80"/>
+              <w:rPr>
+                <w:noProof/>
+                <w:sz w:val="32"/>
+                <w:szCs w:val="32"/>
+              </w:rPr>
+            </w:pPr>
+            <w:r>
+              <w:rPr>
+                <w:noProof/>
+                <w:sz w:val="32"/>
+                <w:szCs w:val="32"/>
+              </w:rPr>
+              <w:t>Ī́ Ǐ́</w:t>
+            </w:r>
+            <w:r>
+              <w:rPr>
+                <w:noProof/>
+                <w:sz w:val="32"/>
+                <w:szCs w:val="32"/>
+              </w:rPr>
+              <w:t xml:space="preserve"> </w:t>
+            </w:r>
+          </w:p>
+          <w:p>
+            <w:pPr>
+              <w:spacing w:before="120" w:after="80"/>
+              <w:rPr>
+                <w:noProof/>
+                <w:sz w:val="32"/>
+                <w:szCs w:val="32"/>
+              </w:rPr>
+            </w:pPr>
+            <w:r>
+              <w:rPr>
+                <w:noProof/>
+                <w:sz w:val="32"/>
+                <w:szCs w:val="32"/>
+              </w:rPr>
+              <w:t>O̊ Ŏ́ Ȯ́ O̊́ Ǒ́ Ö́</w:t>
+            </w:r>
+          </w:p>
+          <w:p>
+            <w:pPr>
+              <w:spacing w:before="120" w:after="80"/>
+              <w:rPr>
+                <w:noProof/>
+                <w:sz w:val="32"/>
+                <w:szCs w:val="32"/>
+              </w:rPr>
+            </w:pPr>
+            <w:r>
+              <w:rPr>
+                <w:noProof/>
+                <w:sz w:val="32"/>
+                <w:szCs w:val="32"/>
+              </w:rPr>
+              <w:t>Œ̇ Œ́ Œ̇́</w:t>
+            </w:r>
+            <w:r>
+              <w:rPr>
+                <w:noProof/>
+                <w:sz w:val="32"/>
+                <w:szCs w:val="32"/>
+              </w:rPr>
+              <w:t xml:space="preserve"> </w:t>
+            </w:r>
+          </w:p>
+          <w:p>
+            <w:pPr>
+              <w:spacing w:before="120" w:after="80"/>
+              <w:rPr>
+                <w:noProof/>
+                <w:sz w:val="32"/>
+                <w:szCs w:val="32"/>
+              </w:rPr>
+            </w:pPr>
+            <w:r>
+              <w:rPr>
+                <w:noProof/>
+                <w:sz w:val="32"/>
+                <w:szCs w:val="32"/>
+              </w:rPr>
+              <w:t xml:space="preserve">U̇ Ū́ Ŭ́ U̇́ Û́ Ǔ́ </w:t>
+            </w:r>
+          </w:p>
+          <w:p>
+            <w:pPr>
+              <w:spacing w:before="120" w:after="80"/>
+              <w:rPr>
+                <w:noProof/>
+                <w:sz w:val="32"/>
+                <w:szCs w:val="32"/>
+              </w:rPr>
+            </w:pPr>
+            <w:r>
+              <w:rPr>
+                <w:noProof/>
+                <w:sz w:val="32"/>
+                <w:szCs w:val="32"/>
+              </w:rPr>
+              <w:t xml:space="preserve">Ȣ̄ Ȣ̆ Ȣ̊ Ȣ̂ Ȣ̌ Ȣ̈ Ȣ́ Ȣ̄́ Ȣ̆́ Ȣ̊́ Ȣ̂́ Ȣ̌́ Ȣ̈́ </w:t>
+            </w:r>
+          </w:p>
+          <w:p>
+            <w:pPr>
+              <w:spacing w:before="120" w:after="80"/>
+              <w:rPr>
+                <w:noProof/>
+                <w:sz w:val="32"/>
+                <w:szCs w:val="32"/>
+              </w:rPr>
+            </w:pPr>
+            <w:r>
+              <w:rPr>
+                <w:noProof/>
+                <w:sz w:val="32"/>
+                <w:szCs w:val="32"/>
+              </w:rPr>
+              <w:t>W̄ W̄́</w:t>
+            </w:r>
+          </w:p>
+          <w:p>
+            <w:pPr>
+              <w:spacing w:before="120" w:after="80"/>
+              <w:rPr>
+                <w:noProof/>
+                <w:sz w:val="32"/>
+                <w:szCs w:val="32"/>
+              </w:rPr>
+            </w:pPr>
+            <w:r>
+              <w:rPr>
+                <w:noProof/>
+                <w:sz w:val="32"/>
+                <w:szCs w:val="32"/>
+              </w:rPr>
+              <w:t xml:space="preserve">Ꝏ̆ Ꝏ̊ Ꝏ̂ Ꝏ̌ Ꝏ́ Ꝏ̆́ Ꝏ̊́ Ꝏ̂́ Ꝏ̌́ </w:t>
+            </w:r>
+          </w:p>
+          <w:p>
+            <w:pPr>
+              <w:spacing w:before="120" w:after="80"/>
+              <w:rPr>
+                <w:noProof/>
+                <w:sz w:val="32"/>
+                <w:szCs w:val="32"/>
+              </w:rPr>
+            </w:pPr>
+            <w:r>
+              <w:rPr>
+                <w:noProof/>
+                <w:sz w:val="32"/>
+                <w:szCs w:val="32"/>
+              </w:rPr>
+              <w:t>Y̌ Ȳ́ Ẏ́ Y̌́ Ÿ́</w:t>
+            </w:r>
+          </w:p>
+        </w:tc>
+        <w:tc>
+          <w:tcPr>
+            <w:tcW w:w="2500" w:type="pct"/>
+          </w:tcPr>
+          <w:p>
+            <w:pPr>
+              <w:spacing w:before="120" w:after="80"/>
+              <w:rPr>
+                <w:noProof/>
+                <w:sz w:val="32"/>
+                <w:szCs w:val="32"/>
+              </w:rPr>
+            </w:pPr>
+            <w:r>
+              <w:rPr>
+                <w:noProof/>
+                <w:sz w:val="32"/>
+                <w:szCs w:val="32"/>
+              </w:rPr>
+              <w:lastRenderedPageBreak/>
+              <w:t xml:space="preserve">ā́ ȧ́ ǎ́ </w:t>
+            </w:r>
+          </w:p>
+          <w:p>
+            <w:pPr>
+              <w:spacing w:before="120" w:after="80"/>
+              <w:rPr>
+                <w:noProof/>
+                <w:sz w:val="32"/>
+                <w:szCs w:val="32"/>
+              </w:rPr>
+            </w:pPr>
+            <w:r>
+              <w:rPr>
+                <w:noProof/>
+                <w:sz w:val="32"/>
+                <w:szCs w:val="32"/>
+              </w:rPr>
+              <w:lastRenderedPageBreak/>
+              <w:t xml:space="preserve">æ̇ æ̇́ </w:t>
+            </w:r>
+          </w:p>
+          <w:p>
+            <w:pPr>
+              <w:spacing w:before="120" w:after="80"/>
+              <w:rPr>
+                <w:noProof/>
+                <w:sz w:val="32"/>
+                <w:szCs w:val="32"/>
+              </w:rPr>
+            </w:pPr>
+            <w:r>
+              <w:rPr>
+                <w:noProof/>
+                <w:sz w:val="32"/>
+                <w:szCs w:val="32"/>
+              </w:rPr>
+              <w:t xml:space="preserve">e̊ é ḗ ĕ́ ė́ e̊́ ě́ ë́ </w:t>
+            </w:r>
+          </w:p>
+          <w:p>
+            <w:pPr>
+              <w:spacing w:before="120" w:after="80"/>
+              <w:rPr>
+                <w:noProof/>
+                <w:sz w:val="32"/>
+                <w:szCs w:val="32"/>
+              </w:rPr>
+            </w:pPr>
+            <w:r>
+              <w:rPr>
+                <w:noProof/>
+                <w:sz w:val="32"/>
+                <w:szCs w:val="32"/>
+              </w:rPr>
+              <w:t xml:space="preserve">ī́ ǐ́ </w:t>
+            </w:r>
+          </w:p>
+          <w:p>
+            <w:pPr>
+              <w:spacing w:before="120" w:after="80"/>
+              <w:rPr>
+                <w:noProof/>
+                <w:sz w:val="32"/>
+                <w:szCs w:val="32"/>
+              </w:rPr>
+            </w:pPr>
+            <w:r>
+              <w:rPr>
+                <w:noProof/>
+                <w:sz w:val="32"/>
+                <w:szCs w:val="32"/>
+              </w:rPr>
+              <w:t xml:space="preserve">o̊ ŏ́ ȯ́ o̊́ ǒ́ ö́ </w:t>
+            </w:r>
+          </w:p>
+          <w:p>
+            <w:pPr>
+              <w:spacing w:before="120" w:after="80"/>
+              <w:rPr>
+                <w:noProof/>
+                <w:sz w:val="32"/>
+                <w:szCs w:val="32"/>
+              </w:rPr>
+            </w:pPr>
+            <w:r>
+              <w:rPr>
+                <w:noProof/>
+                <w:sz w:val="32"/>
+                <w:szCs w:val="32"/>
+              </w:rPr>
+              <w:t xml:space="preserve">œ̇ œ́ œ̇́ </w:t>
+            </w:r>
+          </w:p>
+          <w:p>
+            <w:pPr>
+              <w:spacing w:before="120" w:after="80"/>
+              <w:rPr>
+                <w:noProof/>
+                <w:sz w:val="32"/>
+                <w:szCs w:val="32"/>
+              </w:rPr>
+            </w:pPr>
+            <w:r>
+              <w:rPr>
+                <w:noProof/>
+                <w:sz w:val="32"/>
+                <w:szCs w:val="32"/>
+              </w:rPr>
+              <w:t>u̇ ū́ ŭ́ u̇́ û́ ǔ́</w:t>
+            </w:r>
+          </w:p>
+          <w:p>
+            <w:pPr>
+              <w:spacing w:before="120" w:after="80"/>
+              <w:rPr>
+                <w:noProof/>
+                <w:sz w:val="32"/>
+                <w:szCs w:val="32"/>
+              </w:rPr>
+            </w:pPr>
+            <w:r>
+              <w:rPr>
+                <w:noProof/>
+                <w:sz w:val="32"/>
+                <w:szCs w:val="32"/>
+              </w:rPr>
+              <w:t xml:space="preserve">ȣ̄ ȣ̆ ȣ̊ ȣ̂ ȣ̌ ȣ̈ ȣ́ ȣ̄́ ȣ̆́ ȣ̊́ ȣ̂́ ȣ̌́ ȣ̈́ </w:t>
+            </w:r>
+          </w:p>
+          <w:p>
+            <w:pPr>
+              <w:spacing w:before="120" w:after="80"/>
+              <w:rPr>
+                <w:noProof/>
+                <w:sz w:val="32"/>
+                <w:szCs w:val="32"/>
+              </w:rPr>
+            </w:pPr>
+            <w:r>
+              <w:rPr>
+                <w:noProof/>
+                <w:sz w:val="32"/>
+                <w:szCs w:val="32"/>
+              </w:rPr>
+              <w:t xml:space="preserve">w̄ w̄́ </w:t>
+            </w:r>
+          </w:p>
+          <w:p>
+            <w:pPr>
+              <w:spacing w:before="120" w:after="80"/>
+              <w:rPr>
+                <w:noProof/>
+                <w:sz w:val="32"/>
+                <w:szCs w:val="32"/>
+              </w:rPr>
+            </w:pPr>
+            <w:r>
+              <w:rPr>
+                <w:noProof/>
+                <w:sz w:val="32"/>
+                <w:szCs w:val="32"/>
+              </w:rPr>
+              <w:t xml:space="preserve">ꝏ̆ ꝏ̊ ꝏ̂ ꝏ̌ ꝏ́ ꝏ̆́ ꝏ̊́ ꝏ̂́ ꝏ̌́ </w:t>
+            </w:r>
+          </w:p>
+          <w:p>
+            <w:pPr>
+              <w:spacing w:before="120" w:after="80"/>
+              <w:rPr>
+                <w:noProof/>
+                <w:sz w:val="40"/>
+                <w:szCs w:val="40"/>
+              </w:rPr>
+            </w:pPr>
+            <w:r>
+              <w:rPr>
+                <w:noProof/>
+                <w:sz w:val="32"/>
+                <w:szCs w:val="32"/>
+              </w:rPr>
+              <w:t>y̌ ȳ́ ẏ́ y̌́ ÿ́</w:t>
+            </w:r>
+          </w:p>
+        </w:tc>
+      </w:tr>
+      <w:tr>
+        <w:tc>
+          <w:tcPr>
+            <w:tcW w:w="2500" w:type="pct"/>
+          </w:tcPr>
+          <w:p>
+            <w:pPr>
+              <w:spacing w:before="120" w:after="80"/>
+              <w:rPr>
+                <w:noProof/>
+                <w:sz w:val="32"/>
+                <w:szCs w:val="32"/>
+              </w:rPr>
+            </w:pPr>
+            <w:r>
+              <w:rPr>
+                <w:noProof/>
+                <w:sz w:val="32"/>
+                <w:szCs w:val="32"/>
+              </w:rPr>
+              <w:lastRenderedPageBreak/>
+              <w:t>Ç̌ G̃</w:t>
+            </w:r>
+            <w:r>
+              <w:rPr>
+                <w:noProof/>
+                <w:sz w:val="32"/>
+                <w:szCs w:val="32"/>
+              </w:rPr>
+              <w:t xml:space="preserve"> </w:t>
+            </w:r>
+            <w:r>
+              <w:rPr>
+                <w:noProof/>
+                <w:sz w:val="32"/>
+                <w:szCs w:val="32"/>
+              </w:rPr>
+              <w:t>G̊ Ȝ̌ J̌ Ʞ̌</w:t>
+            </w:r>
+            <w:r>
+              <w:rPr>
+                <w:noProof/>
+                <w:sz w:val="32"/>
+                <w:szCs w:val="32"/>
+              </w:rPr>
+              <w:t xml:space="preserve"> </w:t>
+            </w:r>
+            <w:r>
+              <w:rPr>
+                <w:noProof/>
+                <w:sz w:val="32"/>
+                <w:szCs w:val="32"/>
+              </w:rPr>
+              <w:t>S̈ S̈̌ Ч̌ Ẍ̌</w:t>
+            </w:r>
+          </w:p>
+        </w:tc>
+        <w:tc>
+          <w:tcPr>
+            <w:tcW w:w="2500" w:type="pct"/>
+          </w:tcPr>
+          <w:p>
+            <w:pPr>
+              <w:spacing w:before="120" w:after="80"/>
+              <w:rPr>
+                <w:noProof/>
+                <w:sz w:val="40"/>
+                <w:szCs w:val="40"/>
+              </w:rPr>
+            </w:pPr>
+            <w:r>
+              <w:rPr>
+                <w:noProof/>
+                <w:sz w:val="32"/>
+                <w:szCs w:val="32"/>
+              </w:rPr>
+              <w:t xml:space="preserve">ç̌ g̃ g̊ ȝ̌ ǰ ʞ̌ s̈ s̈̌ ч̌ ẍ̌ </w:t>
+            </w:r>
+          </w:p>
+        </w:tc>
+      </w:tr>
+    </w:tbl>
     <w:p>
       <w:pPr>
         <w:spacing w:before="120" w:after="80"/>
@@ -1615,7 +2707,7 @@
   <w:style w:type="paragraph" w:default="1" w:styleId="Normal">
     <w:name w:val="Normal"/>
     <w:qFormat/>
-    <w:rsid w:val="00472319"/>
+    <w:rsid w:val="001668DE"/>
     <w:rPr>
       <w:rFonts w:ascii="Calibri" w:hAnsi="Calibri"/>
     </w:rPr>
@@ -1822,7 +2914,6 @@
   <w:style w:type="character" w:default="1" w:styleId="DefaultParagraphFont">
     <w:name w:val="Default Paragraph Font"/>
     <w:uiPriority w:val="1"/>
-    <w:semiHidden/>
     <w:unhideWhenUsed/>
   </w:style>
   <w:style w:type="table" w:default="1" w:styleId="TableNormal">

</xml_diff>

<commit_message>
Create PDF and comment in docx
</commit_message>
<xml_diff>
--- a/Other files/NewEng All glyphs for font support.docx
+++ b/Other files/NewEng All glyphs for font support.docx
@@ -23,48 +23,6 @@
     </w:p>
     <w:p>
       <w:pPr>
-        <w:spacing w:before="120" w:after="80"/>
-        <w:rPr>
-          <w:noProof/>
-        </w:rPr>
-      </w:pPr>
-      <w:r>
-        <w:rPr>
-          <w:noProof/>
-        </w:rPr>
-        <w:t>Diacritics order:</w:t>
-      </w:r>
-    </w:p>
-    <w:p>
-      <w:pPr>
-        <w:spacing w:before="120" w:after="80"/>
-        <w:rPr>
-          <w:noProof/>
-          <w:sz w:val="32"/>
-          <w:szCs w:val="32"/>
-        </w:rPr>
-      </w:pPr>
-      <w:r>
-        <w:rPr>
-          <w:noProof/>
-          <w:sz w:val="32"/>
-          <w:szCs w:val="32"/>
-        </w:rPr>
-        <w:t xml:space="preserve">x x̄ x̆ ẋ x̊ x̂ x̌ ẍ x́ x̄́ x̆́ ẋ́ x̊́ x̂́ x̌́ ẍ́ </w:t>
-      </w:r>
-    </w:p>
-    <w:p>
-      <w:pPr>
-        <w:spacing w:before="120" w:after="80"/>
-        <w:rPr>
-          <w:noProof/>
-          <w:sz w:val="32"/>
-          <w:szCs w:val="32"/>
-        </w:rPr>
-      </w:pPr>
-    </w:p>
-    <w:p>
-      <w:pPr>
         <w:pStyle w:val="Heading1"/>
         <w:rPr>
           <w:noProof/>
@@ -97,7 +55,21 @@
     </w:p>
     <w:p>
       <w:r>
-        <w:t>All letters below are fully decomposed (NFD).</w:t>
+        <w:t>All letters below are fully decomposed (</w:t>
+      </w:r>
+      <w:commentRangeStart w:id="0"/>
+      <w:r>
+        <w:t>NFD</w:t>
+      </w:r>
+      <w:commentRangeEnd w:id="0"/>
+      <w:r>
+        <w:rPr>
+          <w:rStyle w:val="CommentReference"/>
+        </w:rPr>
+        <w:commentReference w:id="0"/>
+      </w:r>
+      <w:r>
+        <w:t>).</w:t>
       </w:r>
     </w:p>
     <w:tbl>
@@ -119,6 +91,64 @@
             <w:pPr>
               <w:spacing w:before="120" w:after="80"/>
               <w:rPr>
+                <w:i/>
+                <w:iCs/>
+                <w:noProof/>
+              </w:rPr>
+            </w:pPr>
+            <w:r>
+              <w:rPr>
+                <w:i/>
+                <w:iCs/>
+                <w:noProof/>
+              </w:rPr>
+              <w:t>Diacritics order:</w:t>
+            </w:r>
+          </w:p>
+          <w:p>
+            <w:pPr>
+              <w:spacing w:before="120" w:after="80"/>
+              <w:rPr>
+                <w:noProof/>
+                <w:sz w:val="32"/>
+                <w:szCs w:val="32"/>
+              </w:rPr>
+            </w:pPr>
+            <w:r>
+              <w:rPr>
+                <w:noProof/>
+                <w:sz w:val="32"/>
+                <w:szCs w:val="32"/>
+              </w:rPr>
+              <w:t xml:space="preserve">x x̄ x̆ ẋ x̊ x̂ x̌ ẍ x́ x̄́ x̆́ ẋ́ x̊́ x̂́ x̌́ ẍ́ </w:t>
+            </w:r>
+          </w:p>
+        </w:tc>
+        <w:tc>
+          <w:tcPr>
+            <w:tcW w:w="2500" w:type="pct"/>
+          </w:tcPr>
+          <w:p>
+            <w:pPr>
+              <w:spacing w:before="120" w:after="80"/>
+              <w:rPr>
+                <w:noProof/>
+                <w:sz w:val="32"/>
+                <w:szCs w:val="32"/>
+              </w:rPr>
+            </w:pPr>
+          </w:p>
+        </w:tc>
+      </w:tr>
+      <w:tr>
+        <w:tc>
+          <w:tcPr>
+            <w:tcW w:w="2500" w:type="pct"/>
+          </w:tcPr>
+          <w:p>
+            <w:pPr>
+              <w:spacing w:before="120" w:after="80"/>
+              <w:rPr>
                 <w:noProof/>
                 <w:sz w:val="32"/>
                 <w:szCs w:val="32"/>
@@ -952,7 +982,6 @@
                 <w:sz w:val="32"/>
                 <w:szCs w:val="32"/>
               </w:rPr>
-              <w:lastRenderedPageBreak/>
               <w:t>B</w:t>
             </w:r>
             <w:r>
@@ -1018,7 +1047,6 @@
                 <w:sz w:val="32"/>
                 <w:szCs w:val="32"/>
               </w:rPr>
-              <w:lastRenderedPageBreak/>
               <w:t>a æ e i o œ u ȣ w ꝏ y</w:t>
             </w:r>
           </w:p>
@@ -1037,7 +1065,6 @@
                 <w:sz w:val="32"/>
                 <w:szCs w:val="32"/>
               </w:rPr>
-              <w:lastRenderedPageBreak/>
               <w:t xml:space="preserve">b </w:t>
             </w:r>
             <w:r>
@@ -1682,13 +1709,7 @@
         <w:rPr>
           <w:noProof/>
         </w:rPr>
-        <w:t>Unc</w:t>
-      </w:r>
-      <w:r>
-        <w:rPr>
-          <w:noProof/>
-        </w:rPr>
-        <w:t xml:space="preserve">omposed glyphs </w:t>
+        <w:t xml:space="preserve">Uncomposed glyphs </w:t>
       </w:r>
     </w:p>
     <w:p>
@@ -1816,43 +1837,43 @@
                 <w:sz w:val="32"/>
                 <w:szCs w:val="32"/>
               </w:rPr>
+              <w:t>Æ̇ Æ̇́</w:t>
+            </w:r>
+          </w:p>
+          <w:p>
+            <w:pPr>
+              <w:spacing w:before="120" w:after="80"/>
+              <w:rPr>
+                <w:noProof/>
+                <w:sz w:val="32"/>
+                <w:szCs w:val="32"/>
+              </w:rPr>
+            </w:pPr>
+            <w:r>
+              <w:rPr>
+                <w:noProof/>
+                <w:sz w:val="32"/>
+                <w:szCs w:val="32"/>
+              </w:rPr>
+              <w:t>E̊ Ĕ́ Ė́ E̊́ Ě́ Ë́</w:t>
+            </w:r>
+          </w:p>
+          <w:p>
+            <w:pPr>
+              <w:spacing w:before="120" w:after="80"/>
+              <w:rPr>
+                <w:noProof/>
+                <w:sz w:val="32"/>
+                <w:szCs w:val="32"/>
+              </w:rPr>
+            </w:pPr>
+            <w:r>
+              <w:rPr>
+                <w:noProof/>
+                <w:sz w:val="32"/>
+                <w:szCs w:val="32"/>
+              </w:rPr>
               <w:lastRenderedPageBreak/>
-              <w:t>Æ̇ Æ̇́</w:t>
-            </w:r>
-          </w:p>
-          <w:p>
-            <w:pPr>
-              <w:spacing w:before="120" w:after="80"/>
-              <w:rPr>
-                <w:noProof/>
-                <w:sz w:val="32"/>
-                <w:szCs w:val="32"/>
-              </w:rPr>
-            </w:pPr>
-            <w:r>
-              <w:rPr>
-                <w:noProof/>
-                <w:sz w:val="32"/>
-                <w:szCs w:val="32"/>
-              </w:rPr>
-              <w:t>E̊ Ĕ́ Ė́ E̊́ Ě́ Ë́</w:t>
-            </w:r>
-          </w:p>
-          <w:p>
-            <w:pPr>
-              <w:spacing w:before="120" w:after="80"/>
-              <w:rPr>
-                <w:noProof/>
-                <w:sz w:val="32"/>
-                <w:szCs w:val="32"/>
-              </w:rPr>
-            </w:pPr>
-            <w:r>
-              <w:rPr>
-                <w:noProof/>
-                <w:sz w:val="32"/>
-                <w:szCs w:val="32"/>
-              </w:rPr>
               <w:t>Ī́ Ǐ́</w:t>
             </w:r>
             <w:r>
@@ -2037,43 +2058,43 @@
                 <w:sz w:val="32"/>
                 <w:szCs w:val="32"/>
               </w:rPr>
+              <w:t xml:space="preserve">æ̇ æ̇́ </w:t>
+            </w:r>
+          </w:p>
+          <w:p>
+            <w:pPr>
+              <w:spacing w:before="120" w:after="80"/>
+              <w:rPr>
+                <w:noProof/>
+                <w:sz w:val="32"/>
+                <w:szCs w:val="32"/>
+              </w:rPr>
+            </w:pPr>
+            <w:r>
+              <w:rPr>
+                <w:noProof/>
+                <w:sz w:val="32"/>
+                <w:szCs w:val="32"/>
+              </w:rPr>
+              <w:t xml:space="preserve">e̊ é ḗ ĕ́ ė́ e̊́ ě́ ë́ </w:t>
+            </w:r>
+          </w:p>
+          <w:p>
+            <w:pPr>
+              <w:spacing w:before="120" w:after="80"/>
+              <w:rPr>
+                <w:noProof/>
+                <w:sz w:val="32"/>
+                <w:szCs w:val="32"/>
+              </w:rPr>
+            </w:pPr>
+            <w:r>
+              <w:rPr>
+                <w:noProof/>
+                <w:sz w:val="32"/>
+                <w:szCs w:val="32"/>
+              </w:rPr>
               <w:lastRenderedPageBreak/>
-              <w:t xml:space="preserve">æ̇ æ̇́ </w:t>
-            </w:r>
-          </w:p>
-          <w:p>
-            <w:pPr>
-              <w:spacing w:before="120" w:after="80"/>
-              <w:rPr>
-                <w:noProof/>
-                <w:sz w:val="32"/>
-                <w:szCs w:val="32"/>
-              </w:rPr>
-            </w:pPr>
-            <w:r>
-              <w:rPr>
-                <w:noProof/>
-                <w:sz w:val="32"/>
-                <w:szCs w:val="32"/>
-              </w:rPr>
-              <w:t xml:space="preserve">e̊ é ḗ ĕ́ ė́ e̊́ ě́ ë́ </w:t>
-            </w:r>
-          </w:p>
-          <w:p>
-            <w:pPr>
-              <w:spacing w:before="120" w:after="80"/>
-              <w:rPr>
-                <w:noProof/>
-                <w:sz w:val="32"/>
-                <w:szCs w:val="32"/>
-              </w:rPr>
-            </w:pPr>
-            <w:r>
-              <w:rPr>
-                <w:noProof/>
-                <w:sz w:val="32"/>
-                <w:szCs w:val="32"/>
-              </w:rPr>
               <w:t xml:space="preserve">ī́ ǐ́ </w:t>
             </w:r>
           </w:p>
@@ -2305,6 +2326,66 @@
     </w:sectPr>
   </w:body>
 </w:document>
+</file>
+
+<file path=word/comments.xml><?xml version="1.0" encoding="utf-8"?>
+<w:comments xmlns:wpc="http://schemas.microsoft.com/office/word/2010/wordprocessingCanvas" xmlns:cx="http://schemas.microsoft.com/office/drawing/2014/chartex" xmlns:cx1="http://schemas.microsoft.com/office/drawing/2015/9/8/chartex" xmlns:cx2="http://schemas.microsoft.com/office/drawing/2015/10/21/chartex" xmlns:cx3="http://schemas.microsoft.com/office/drawing/2016/5/9/chartex" xmlns:cx4="http://schemas.microsoft.com/office/drawing/2016/5/10/chartex" xmlns:cx5="http://schemas.microsoft.com/office/drawing/2016/5/11/chartex" xmlns:cx6="http://schemas.microsoft.com/office/drawing/2016/5/12/chartex" xmlns:cx7="http://schemas.microsoft.com/office/drawing/2016/5/13/chartex" xmlns:cx8="http://schemas.microsoft.com/office/drawing/2016/5/14/chartex" xmlns:mc="http://schemas.openxmlformats.org/markup-compatibility/2006" xmlns:aink="http://schemas.microsoft.com/office/drawing/2016/ink" xmlns:am3d="http://schemas.microsoft.com/office/drawing/2017/model3d" xmlns:o="urn:schemas-microsoft-com:office:office" xmlns:oel="http://schemas.microsoft.com/office/2019/extlst" xmlns:r="http://schemas.openxmlformats.org/officeDocument/2006/relationships" xmlns:m="http://schemas.openxmlformats.org/officeDocument/2006/math" xmlns:v="urn:schemas-microsoft-com:vml" xmlns:wp14="http://schemas.microsoft.com/office/word/2010/wordprocessingDrawing" xmlns:wp="http://schemas.openxmlformats.org/drawingml/2006/wordprocessingDrawing" xmlns:w10="urn:schemas-microsoft-com:office:word" xmlns:w="http://schemas.openxmlformats.org/wordprocessingml/2006/main" xmlns:w14="http://schemas.microsoft.com/office/word/2010/wordml" xmlns:w15="http://schemas.microsoft.com/office/word/2012/wordml" xmlns:w16cex="http://schemas.microsoft.com/office/word/2018/wordml/cex" xmlns:w16cid="http://schemas.microsoft.com/office/word/2016/wordml/cid" xmlns:w16="http://schemas.microsoft.com/office/word/2018/wordml" xmlns:w16sdtdh="http://schemas.microsoft.com/office/word/2020/wordml/sdtdatahash" xmlns:w16se="http://schemas.microsoft.com/office/word/2015/wordml/symex" xmlns:wpg="http://schemas.microsoft.com/office/word/2010/wordprocessingGroup" xmlns:wpi="http://schemas.microsoft.com/office/word/2010/wordprocessingInk" xmlns:wne="http://schemas.microsoft.com/office/word/2006/wordml" xmlns:wps="http://schemas.microsoft.com/office/word/2010/wordprocessingShape" mc:Ignorable="w14 w15 w16se w16cid w16 w16cex w16sdtdh wp14">
+  <w:comment w:id="0" w:author="Farran Lee" w:date="2025-01-29T17:03:00Z" w:initials="FL">
+    <w:p>
+      <w:pPr>
+        <w:pStyle w:val="CommentText"/>
+      </w:pPr>
+      <w:r>
+        <w:rPr>
+          <w:rStyle w:val="CommentReference"/>
+        </w:rPr>
+        <w:annotationRef/>
+      </w:r>
+      <w:hyperlink r:id="rId1" w:history="1">
+        <w:r>
+          <w:rPr>
+            <w:rStyle w:val="Hyperlink"/>
+          </w:rPr>
+          <w:t>https://dencode.com/en/string/unicode-normalization</w:t>
+        </w:r>
+      </w:hyperlink>
+      <w:r>
+        <w:t xml:space="preserve"> </w:t>
+      </w:r>
+    </w:p>
+    <w:p>
+      <w:pPr>
+        <w:pStyle w:val="CommentText"/>
+      </w:pPr>
+    </w:p>
+  </w:comment>
+</w:comments>
+</file>
+
+<file path=word/commentsExtended.xml><?xml version="1.0" encoding="utf-8"?>
+<w15:commentsEx xmlns:wpc="http://schemas.microsoft.com/office/word/2010/wordprocessingCanvas" xmlns:cx="http://schemas.microsoft.com/office/drawing/2014/chartex" xmlns:cx1="http://schemas.microsoft.com/office/drawing/2015/9/8/chartex" xmlns:cx2="http://schemas.microsoft.com/office/drawing/2015/10/21/chartex" xmlns:cx3="http://schemas.microsoft.com/office/drawing/2016/5/9/chartex" xmlns:cx4="http://schemas.microsoft.com/office/drawing/2016/5/10/chartex" xmlns:cx5="http://schemas.microsoft.com/office/drawing/2016/5/11/chartex" xmlns:cx6="http://schemas.microsoft.com/office/drawing/2016/5/12/chartex" xmlns:cx7="http://schemas.microsoft.com/office/drawing/2016/5/13/chartex" xmlns:cx8="http://schemas.microsoft.com/office/drawing/2016/5/14/chartex" xmlns:mc="http://schemas.openxmlformats.org/markup-compatibility/2006" xmlns:aink="http://schemas.microsoft.com/office/drawing/2016/ink" xmlns:am3d="http://schemas.microsoft.com/office/drawing/2017/model3d" xmlns:o="urn:schemas-microsoft-com:office:office" xmlns:oel="http://schemas.microsoft.com/office/2019/extlst" xmlns:r="http://schemas.openxmlformats.org/officeDocument/2006/relationships" xmlns:m="http://schemas.openxmlformats.org/officeDocument/2006/math" xmlns:v="urn:schemas-microsoft-com:vml" xmlns:wp14="http://schemas.microsoft.com/office/word/2010/wordprocessingDrawing" xmlns:wp="http://schemas.openxmlformats.org/drawingml/2006/wordprocessingDrawing" xmlns:w10="urn:schemas-microsoft-com:office:word" xmlns:w="http://schemas.openxmlformats.org/wordprocessingml/2006/main" xmlns:w14="http://schemas.microsoft.com/office/word/2010/wordml" xmlns:w15="http://schemas.microsoft.com/office/word/2012/wordml" xmlns:w16cex="http://schemas.microsoft.com/office/word/2018/wordml/cex" xmlns:w16cid="http://schemas.microsoft.com/office/word/2016/wordml/cid" xmlns:w16="http://schemas.microsoft.com/office/word/2018/wordml" xmlns:w16sdtdh="http://schemas.microsoft.com/office/word/2020/wordml/sdtdatahash" xmlns:w16se="http://schemas.microsoft.com/office/word/2015/wordml/symex" xmlns:wpg="http://schemas.microsoft.com/office/word/2010/wordprocessingGroup" xmlns:wpi="http://schemas.microsoft.com/office/word/2010/wordprocessingInk" xmlns:wne="http://schemas.microsoft.com/office/word/2006/wordml" xmlns:wps="http://schemas.microsoft.com/office/word/2010/wordprocessingShape" mc:Ignorable="w14 w15 w16se w16cid w16 w16cex w16sdtdh wp14">
+  <w15:commentEx w15:paraId="388B5FBF" w15:done="0"/>
+</w15:commentsEx>
+</file>
+
+<file path=word/commentsExtensible.xml><?xml version="1.0" encoding="utf-8"?>
+<w16cex:commentsExtensible xmlns:wpc="http://schemas.microsoft.com/office/word/2010/wordprocessingCanvas" xmlns:cx="http://schemas.microsoft.com/office/drawing/2014/chartex" xmlns:cx1="http://schemas.microsoft.com/office/drawing/2015/9/8/chartex" xmlns:cx2="http://schemas.microsoft.com/office/drawing/2015/10/21/chartex" xmlns:cx3="http://schemas.microsoft.com/office/drawing/2016/5/9/chartex" xmlns:cx4="http://schemas.microsoft.com/office/drawing/2016/5/10/chartex" xmlns:cx5="http://schemas.microsoft.com/office/drawing/2016/5/11/chartex" xmlns:cx6="http://schemas.microsoft.com/office/drawing/2016/5/12/chartex" xmlns:cx7="http://schemas.microsoft.com/office/drawing/2016/5/13/chartex" xmlns:cx8="http://schemas.microsoft.com/office/drawing/2016/5/14/chartex" xmlns:cr="http://schemas.microsoft.com/office/comments/2020/reactions" xmlns:mc="http://schemas.openxmlformats.org/markup-compatibility/2006" xmlns:aink="http://schemas.microsoft.com/office/drawing/2016/ink" xmlns:am3d="http://schemas.microsoft.com/office/drawing/2017/model3d" xmlns:o="urn:schemas-microsoft-com:office:office" xmlns:oel="http://schemas.microsoft.com/office/2019/extlst" xmlns:r="http://schemas.openxmlformats.org/officeDocument/2006/relationships" xmlns:m="http://schemas.openxmlformats.org/officeDocument/2006/math" xmlns:v="urn:schemas-microsoft-com:vml" xmlns:wp14="http://schemas.microsoft.com/office/word/2010/wordprocessingDrawing" xmlns:wp="http://schemas.openxmlformats.org/drawingml/2006/wordprocessingDrawing" xmlns:w10="urn:schemas-microsoft-com:office:word" xmlns:w="http://schemas.openxmlformats.org/wordprocessingml/2006/main" xmlns:w14="http://schemas.microsoft.com/office/word/2010/wordml" xmlns:w15="http://schemas.microsoft.com/office/word/2012/wordml" xmlns:w16cex="http://schemas.microsoft.com/office/word/2018/wordml/cex" xmlns:w16cid="http://schemas.microsoft.com/office/word/2016/wordml/cid" xmlns:w16="http://schemas.microsoft.com/office/word/2018/wordml" xmlns:w16sdtdh="http://schemas.microsoft.com/office/word/2020/wordml/sdtdatahash" xmlns:w16se="http://schemas.microsoft.com/office/word/2015/wordml/symex" xmlns:wpg="http://schemas.microsoft.com/office/word/2010/wordprocessingGroup" xmlns:wpi="http://schemas.microsoft.com/office/word/2010/wordprocessingInk" xmlns:wne="http://schemas.microsoft.com/office/word/2006/wordml" xmlns:wps="http://schemas.microsoft.com/office/word/2010/wordprocessingShape" mc:Ignorable="w14 w15 w16se w16cid w16 w16cex w16sdtdh cr wp14">
+  <w16cex:commentExtensible w16cex:durableId="274E24F8" w16cex:dateUtc="2025-01-29T10:03:00Z"/>
+</w16cex:commentsExtensible>
+</file>
+
+<file path=word/commentsIds.xml><?xml version="1.0" encoding="utf-8"?>
+<w16cid:commentsIds xmlns:wpc="http://schemas.microsoft.com/office/word/2010/wordprocessingCanvas" xmlns:cx="http://schemas.microsoft.com/office/drawing/2014/chartex" xmlns:cx1="http://schemas.microsoft.com/office/drawing/2015/9/8/chartex" xmlns:cx2="http://schemas.microsoft.com/office/drawing/2015/10/21/chartex" xmlns:cx3="http://schemas.microsoft.com/office/drawing/2016/5/9/chartex" xmlns:cx4="http://schemas.microsoft.com/office/drawing/2016/5/10/chartex" xmlns:cx5="http://schemas.microsoft.com/office/drawing/2016/5/11/chartex" xmlns:cx6="http://schemas.microsoft.com/office/drawing/2016/5/12/chartex" xmlns:cx7="http://schemas.microsoft.com/office/drawing/2016/5/13/chartex" xmlns:cx8="http://schemas.microsoft.com/office/drawing/2016/5/14/chartex" xmlns:mc="http://schemas.openxmlformats.org/markup-compatibility/2006" xmlns:aink="http://schemas.microsoft.com/office/drawing/2016/ink" xmlns:am3d="http://schemas.microsoft.com/office/drawing/2017/model3d" xmlns:o="urn:schemas-microsoft-com:office:office" xmlns:oel="http://schemas.microsoft.com/office/2019/extlst" xmlns:r="http://schemas.openxmlformats.org/officeDocument/2006/relationships" xmlns:m="http://schemas.openxmlformats.org/officeDocument/2006/math" xmlns:v="urn:schemas-microsoft-com:vml" xmlns:wp14="http://schemas.microsoft.com/office/word/2010/wordprocessingDrawing" xmlns:wp="http://schemas.openxmlformats.org/drawingml/2006/wordprocessingDrawing" xmlns:w10="urn:schemas-microsoft-com:office:word" xmlns:w="http://schemas.openxmlformats.org/wordprocessingml/2006/main" xmlns:w14="http://schemas.microsoft.com/office/word/2010/wordml" xmlns:w15="http://schemas.microsoft.com/office/word/2012/wordml" xmlns:w16cex="http://schemas.microsoft.com/office/word/2018/wordml/cex" xmlns:w16cid="http://schemas.microsoft.com/office/word/2016/wordml/cid" xmlns:w16="http://schemas.microsoft.com/office/word/2018/wordml" xmlns:w16sdtdh="http://schemas.microsoft.com/office/word/2020/wordml/sdtdatahash" xmlns:w16se="http://schemas.microsoft.com/office/word/2015/wordml/symex" xmlns:wpg="http://schemas.microsoft.com/office/word/2010/wordprocessingGroup" xmlns:wpi="http://schemas.microsoft.com/office/word/2010/wordprocessingInk" xmlns:wne="http://schemas.microsoft.com/office/word/2006/wordml" xmlns:wps="http://schemas.microsoft.com/office/word/2010/wordprocessingShape" mc:Ignorable="w14 w15 w16se w16cid w16 w16cex w16sdtdh wp14">
+  <w16cid:commentId w16cid:paraId="388B5FBF" w16cid:durableId="274E24F8"/>
+</w16cid:commentsIds>
+</file>
+
+<file path=word/people.xml><?xml version="1.0" encoding="utf-8"?>
+<w15:people xmlns:wpc="http://schemas.microsoft.com/office/word/2010/wordprocessingCanvas" xmlns:cx="http://schemas.microsoft.com/office/drawing/2014/chartex" xmlns:cx1="http://schemas.microsoft.com/office/drawing/2015/9/8/chartex" xmlns:cx2="http://schemas.microsoft.com/office/drawing/2015/10/21/chartex" xmlns:cx3="http://schemas.microsoft.com/office/drawing/2016/5/9/chartex" xmlns:cx4="http://schemas.microsoft.com/office/drawing/2016/5/10/chartex" xmlns:cx5="http://schemas.microsoft.com/office/drawing/2016/5/11/chartex" xmlns:cx6="http://schemas.microsoft.com/office/drawing/2016/5/12/chartex" xmlns:cx7="http://schemas.microsoft.com/office/drawing/2016/5/13/chartex" xmlns:cx8="http://schemas.microsoft.com/office/drawing/2016/5/14/chartex" xmlns:mc="http://schemas.openxmlformats.org/markup-compatibility/2006" xmlns:aink="http://schemas.microsoft.com/office/drawing/2016/ink" xmlns:am3d="http://schemas.microsoft.com/office/drawing/2017/model3d" xmlns:o="urn:schemas-microsoft-com:office:office" xmlns:oel="http://schemas.microsoft.com/office/2019/extlst" xmlns:r="http://schemas.openxmlformats.org/officeDocument/2006/relationships" xmlns:m="http://schemas.openxmlformats.org/officeDocument/2006/math" xmlns:v="urn:schemas-microsoft-com:vml" xmlns:wp14="http://schemas.microsoft.com/office/word/2010/wordprocessingDrawing" xmlns:wp="http://schemas.openxmlformats.org/drawingml/2006/wordprocessingDrawing" xmlns:w10="urn:schemas-microsoft-com:office:word" xmlns:w="http://schemas.openxmlformats.org/wordprocessingml/2006/main" xmlns:w14="http://schemas.microsoft.com/office/word/2010/wordml" xmlns:w15="http://schemas.microsoft.com/office/word/2012/wordml" xmlns:w16cex="http://schemas.microsoft.com/office/word/2018/wordml/cex" xmlns:w16cid="http://schemas.microsoft.com/office/word/2016/wordml/cid" xmlns:w16="http://schemas.microsoft.com/office/word/2018/wordml" xmlns:w16sdtdh="http://schemas.microsoft.com/office/word/2020/wordml/sdtdatahash" xmlns:w16se="http://schemas.microsoft.com/office/word/2015/wordml/symex" xmlns:wpg="http://schemas.microsoft.com/office/word/2010/wordprocessingGroup" xmlns:wpi="http://schemas.microsoft.com/office/word/2010/wordprocessingInk" xmlns:wne="http://schemas.microsoft.com/office/word/2006/wordml" xmlns:wps="http://schemas.microsoft.com/office/word/2010/wordprocessingShape" mc:Ignorable="w14 w15 w16se w16cid w16 w16cex w16sdtdh wp14">
+  <w15:person w15:author="Farran Lee">
+    <w15:presenceInfo w15:providerId="Windows Live" w15:userId="14b8e60103160c31"/>
+  </w15:person>
+</w15:people>
 </file>
 
 <file path=word/styles.xml><?xml version="1.0" encoding="utf-8"?>
@@ -2707,7 +2788,7 @@
   <w:style w:type="paragraph" w:default="1" w:styleId="Normal">
     <w:name w:val="Normal"/>
     <w:qFormat/>
-    <w:rsid w:val="001668DE"/>
+    <w:rsid w:val="00093342"/>
     <w:rPr>
       <w:rFonts w:ascii="Calibri" w:hAnsi="Calibri"/>
     </w:rPr>
@@ -2914,6 +2995,7 @@
   <w:style w:type="character" w:default="1" w:styleId="DefaultParagraphFont">
     <w:name w:val="Default Paragraph Font"/>
     <w:uiPriority w:val="1"/>
+    <w:semiHidden/>
     <w:unhideWhenUsed/>
   </w:style>
   <w:style w:type="table" w:default="1" w:styleId="TableNormal">
@@ -3247,6 +3329,99 @@
         <w:insideV w:val="single" w:sz="4" w:space="0" w:color="auto"/>
       </w:tblBorders>
     </w:tblPr>
+  </w:style>
+  <w:style w:type="character" w:styleId="CommentReference">
+    <w:name w:val="annotation reference"/>
+    <w:basedOn w:val="DefaultParagraphFont"/>
+    <w:uiPriority w:val="99"/>
+    <w:semiHidden/>
+    <w:unhideWhenUsed/>
+    <w:rsid w:val="00093342"/>
+    <w:rPr>
+      <w:sz w:val="16"/>
+      <w:szCs w:val="16"/>
+    </w:rPr>
+  </w:style>
+  <w:style w:type="paragraph" w:styleId="CommentText">
+    <w:name w:val="annotation text"/>
+    <w:basedOn w:val="Normal"/>
+    <w:link w:val="CommentTextChar"/>
+    <w:uiPriority w:val="99"/>
+    <w:semiHidden/>
+    <w:unhideWhenUsed/>
+    <w:rsid w:val="00093342"/>
+    <w:pPr>
+      <w:spacing w:line="240" w:lineRule="auto"/>
+    </w:pPr>
+    <w:rPr>
+      <w:sz w:val="20"/>
+      <w:szCs w:val="20"/>
+    </w:rPr>
+  </w:style>
+  <w:style w:type="character" w:customStyle="1" w:styleId="CommentTextChar">
+    <w:name w:val="Comment Text Char"/>
+    <w:basedOn w:val="DefaultParagraphFont"/>
+    <w:link w:val="CommentText"/>
+    <w:uiPriority w:val="99"/>
+    <w:semiHidden/>
+    <w:rsid w:val="00093342"/>
+    <w:rPr>
+      <w:rFonts w:ascii="Calibri" w:hAnsi="Calibri"/>
+      <w:sz w:val="20"/>
+      <w:szCs w:val="20"/>
+    </w:rPr>
+  </w:style>
+  <w:style w:type="paragraph" w:styleId="CommentSubject">
+    <w:name w:val="annotation subject"/>
+    <w:basedOn w:val="CommentText"/>
+    <w:next w:val="CommentText"/>
+    <w:link w:val="CommentSubjectChar"/>
+    <w:uiPriority w:val="99"/>
+    <w:semiHidden/>
+    <w:unhideWhenUsed/>
+    <w:rsid w:val="00093342"/>
+    <w:rPr>
+      <w:b/>
+      <w:bCs/>
+    </w:rPr>
+  </w:style>
+  <w:style w:type="character" w:customStyle="1" w:styleId="CommentSubjectChar">
+    <w:name w:val="Comment Subject Char"/>
+    <w:basedOn w:val="CommentTextChar"/>
+    <w:link w:val="CommentSubject"/>
+    <w:uiPriority w:val="99"/>
+    <w:semiHidden/>
+    <w:rsid w:val="00093342"/>
+    <w:rPr>
+      <w:rFonts w:ascii="Calibri" w:hAnsi="Calibri"/>
+      <w:b/>
+      <w:bCs/>
+      <w:sz w:val="20"/>
+      <w:szCs w:val="20"/>
+    </w:rPr>
+  </w:style>
+  <w:style w:type="character" w:styleId="Hyperlink">
+    <w:name w:val="Hyperlink"/>
+    <w:basedOn w:val="DefaultParagraphFont"/>
+    <w:uiPriority w:val="99"/>
+    <w:unhideWhenUsed/>
+    <w:rsid w:val="00093342"/>
+    <w:rPr>
+      <w:color w:val="467886" w:themeColor="hyperlink"/>
+      <w:u w:val="single"/>
+    </w:rPr>
+  </w:style>
+  <w:style w:type="character" w:styleId="UnresolvedMention">
+    <w:name w:val="Unresolved Mention"/>
+    <w:basedOn w:val="DefaultParagraphFont"/>
+    <w:uiPriority w:val="99"/>
+    <w:semiHidden/>
+    <w:unhideWhenUsed/>
+    <w:rsid w:val="00093342"/>
+    <w:rPr>
+      <w:color w:val="605E5C"/>
+      <w:shd w:val="clear" w:color="auto" w:fill="E1DFDD"/>
+    </w:rPr>
   </w:style>
 </w:styles>
 </file>

</xml_diff>